<commit_message>
Actualizados los links a recursos dentro del informe.
</commit_message>
<xml_diff>
--- a/BD2 - Informe Sistema.docx
+++ b/BD2 - Informe Sistema.docx
@@ -1538,7 +1538,11 @@
           <w:ilvl w:val="0"/>
           <w:numId w:val="15"/>
         </w:numPr>
-        <w:rPr/>
+        <w:ind/>
+        <w:rPr>
+          <w:sz w:val="22"/>
+          <w:szCs w:val="22"/>
+        </w:rPr>
       </w:pPr>
       <w:r>
         <w:rPr/>
@@ -1548,13 +1552,17 @@
     <w:p>
       <w:pPr>
         <w:pStyle w:val="ListParagraph"/>
-        <w:ind w:left="720"/>
+        <w:numPr>
+          <w:ilvl w:val="1"/>
+          <w:numId w:val="15"/>
+        </w:numPr>
+        <w:ind/>
         <w:rPr>
           <w:sz w:val="22"/>
           <w:szCs w:val="22"/>
         </w:rPr>
       </w:pPr>
-      <w:hyperlink r:id="R563994b7559448f5">
+      <w:hyperlink r:id="R29e866c347814362">
         <w:r>
           <w:rPr>
             <w:rStyle w:val="Hyperlink"/>
@@ -1581,6 +1589,20 @@
       <w:r>
         <w:rPr/>
         <w:t>Video demo del sistema.</w:t>
+      </w:r>
+    </w:p>
+    <w:p>
+      <w:pPr>
+        <w:pStyle w:val="ListParagraph"/>
+        <w:numPr>
+          <w:ilvl w:val="1"/>
+          <w:numId w:val="15"/>
+        </w:numPr>
+        <w:rPr/>
+      </w:pPr>
+      <w:r>
+        <w:rPr/>
+        <w:t>https://youtu.be/W9_M1e4Qkh0</w:t>
       </w:r>
     </w:p>
     <w:p>

</xml_diff>